<commit_message>
PRAKTIKUM 1 : Dasar State dengan Model-View
</commit_message>
<xml_diff>
--- a/Pertemuan 5/2341720258_FarhanMawaludin_Pertemuan4mobile.docx
+++ b/Pertemuan 5/2341720258_FarhanMawaludin_Pertemuan4mobile.docx
@@ -98,7 +98,7 @@
           <w:sz w:val="24"/>
           <w:szCs w:val="24"/>
         </w:rPr>
-        <w:t>4</w:t>
+        <w:t>5</w:t>
       </w:r>
     </w:p>
     <w:p>
@@ -665,23 +665,7 @@
           <w:bCs/>
           <w:noProof/>
         </w:rPr>
-        <w:t xml:space="preserve">Praktikum </w:t>
-      </w:r>
-      <w:r>
-        <w:rPr>
-          <w:b/>
-          <w:bCs/>
-          <w:noProof/>
-        </w:rPr>
-        <w:t>2</w:t>
-      </w:r>
-      <w:r>
-        <w:rPr>
-          <w:b/>
-          <w:bCs/>
-          <w:noProof/>
-        </w:rPr>
-        <w:t xml:space="preserve"> : </w:t>
+        <w:t xml:space="preserve">Praktikum 2 : </w:t>
       </w:r>
       <w:r>
         <w:rPr>
@@ -802,23 +786,7 @@
           <w:noProof/>
         </w:rPr>
         <w:lastRenderedPageBreak/>
-        <w:t xml:space="preserve">Praktikum </w:t>
-      </w:r>
-      <w:r>
-        <w:rPr>
-          <w:b/>
-          <w:bCs/>
-          <w:noProof/>
-        </w:rPr>
-        <w:t>3</w:t>
-      </w:r>
-      <w:r>
-        <w:rPr>
-          <w:b/>
-          <w:bCs/>
-          <w:noProof/>
-        </w:rPr>
-        <w:t xml:space="preserve"> : </w:t>
+        <w:t xml:space="preserve">Praktikum 3 : </w:t>
       </w:r>
       <w:r>
         <w:rPr>
@@ -895,61 +863,45 @@
           <w:bCs/>
           <w:noProof/>
         </w:rPr>
-        <w:t xml:space="preserve">Praktikum </w:t>
-      </w:r>
-      <w:r>
-        <w:rPr>
-          <w:b/>
+        <w:t xml:space="preserve">Praktikum 4 : </w:t>
+      </w:r>
+      <w:r>
+        <w:rPr>
           <w:bCs/>
           <w:noProof/>
         </w:rPr>
-        <w:t>4</w:t>
-      </w:r>
-      <w:r>
+        <w:t>Menerapkan Widget Dasar</w:t>
+      </w:r>
+    </w:p>
+    <w:p>
+      <w:pPr>
+        <w:pStyle w:val="ListParagraph"/>
         <w:rPr>
           <w:b/>
           <w:bCs/>
           <w:noProof/>
         </w:rPr>
-        <w:t xml:space="preserve"> : </w:t>
-      </w:r>
-      <w:r>
-        <w:rPr>
+      </w:pPr>
+    </w:p>
+    <w:p>
+      <w:pPr>
+        <w:pStyle w:val="ListParagraph"/>
+        <w:rPr>
+          <w:noProof/>
+        </w:rPr>
+      </w:pPr>
+      <w:r>
+        <w:rPr>
+          <w:noProof/>
+        </w:rPr>
+        <w:t xml:space="preserve">Langkah 1 : </w:t>
+      </w:r>
+      <w:r>
+        <w:rPr>
+          <w:b/>
           <w:bCs/>
           <w:noProof/>
         </w:rPr>
-        <w:t>Menerapkan Widget Dasar</w:t>
-      </w:r>
-    </w:p>
-    <w:p>
-      <w:pPr>
-        <w:pStyle w:val="ListParagraph"/>
-        <w:rPr>
-          <w:b/>
-          <w:bCs/>
-          <w:noProof/>
-        </w:rPr>
-      </w:pPr>
-    </w:p>
-    <w:p>
-      <w:pPr>
-        <w:pStyle w:val="ListParagraph"/>
-        <w:rPr>
-          <w:noProof/>
-        </w:rPr>
-      </w:pPr>
-      <w:r>
-        <w:rPr>
-          <w:noProof/>
-        </w:rPr>
-        <w:t xml:space="preserve">Langkah 1 : </w:t>
-      </w:r>
-      <w:r>
-        <w:rPr>
-          <w:b/>
-          <w:bCs/>
-          <w:noProof/>
-        </w:rPr>
         <w:t>Text Widget</w:t>
       </w:r>
     </w:p>
@@ -958,6 +910,9 @@
         <w:pStyle w:val="ListParagraph"/>
       </w:pPr>
       <w:r>
+        <w:rPr>
+          <w:noProof/>
+        </w:rPr>
         <w:drawing>
           <wp:inline distT="0" distB="0" distL="0" distR="0" wp14:anchorId="5F401B63" wp14:editId="01FB3551">
             <wp:extent cx="4365266" cy="2730156"/>
@@ -1049,6 +1004,9 @@
         <w:pStyle w:val="ListParagraph"/>
       </w:pPr>
       <w:r>
+        <w:rPr>
+          <w:noProof/>
+        </w:rPr>
         <w:lastRenderedPageBreak/>
         <w:drawing>
           <wp:inline distT="0" distB="0" distL="0" distR="0" wp14:anchorId="4F988CFC" wp14:editId="606F6522">
@@ -1111,48 +1069,32 @@
           <w:bCs/>
           <w:noProof/>
         </w:rPr>
-        <w:t xml:space="preserve">Praktikum </w:t>
-      </w:r>
-      <w:r>
-        <w:rPr>
-          <w:b/>
+        <w:t xml:space="preserve">Praktikum 5 : </w:t>
+      </w:r>
+      <w:r>
+        <w:rPr>
           <w:bCs/>
           <w:noProof/>
         </w:rPr>
-        <w:t>5</w:t>
+        <w:t>Menerapkan Widget Dasar</w:t>
+      </w:r>
+    </w:p>
+    <w:p>
+      <w:pPr>
+        <w:pStyle w:val="ListParagraph"/>
+      </w:pPr>
+    </w:p>
+    <w:p>
+      <w:pPr>
+        <w:pStyle w:val="ListParagraph"/>
+      </w:pPr>
+      <w:r>
+        <w:t xml:space="preserve">Langkah 1 : </w:t>
       </w:r>
       <w:r>
         <w:rPr>
           <w:b/>
           <w:bCs/>
-          <w:noProof/>
-        </w:rPr>
-        <w:t xml:space="preserve"> : </w:t>
-      </w:r>
-      <w:r>
-        <w:rPr>
-          <w:bCs/>
-          <w:noProof/>
-        </w:rPr>
-        <w:t>Menerapkan Widget Dasar</w:t>
-      </w:r>
-    </w:p>
-    <w:p>
-      <w:pPr>
-        <w:pStyle w:val="ListParagraph"/>
-      </w:pPr>
-    </w:p>
-    <w:p>
-      <w:pPr>
-        <w:pStyle w:val="ListParagraph"/>
-      </w:pPr>
-      <w:r>
-        <w:t xml:space="preserve">Langkah 1 : </w:t>
-      </w:r>
-      <w:r>
-        <w:rPr>
-          <w:b/>
-          <w:bCs/>
         </w:rPr>
         <w:t>Cupertino Button dan Loading Bar</w:t>
       </w:r>
@@ -1162,6 +1104,9 @@
         <w:pStyle w:val="ListParagraph"/>
       </w:pPr>
       <w:r>
+        <w:rPr>
+          <w:noProof/>
+        </w:rPr>
         <w:drawing>
           <wp:inline distT="0" distB="0" distL="0" distR="0" wp14:anchorId="0EBE263D" wp14:editId="5474AC80">
             <wp:extent cx="3454400" cy="1779237"/>
@@ -1229,6 +1174,9 @@
         <w:pStyle w:val="ListParagraph"/>
       </w:pPr>
       <w:r>
+        <w:rPr>
+          <w:noProof/>
+        </w:rPr>
         <w:drawing>
           <wp:inline distT="0" distB="0" distL="0" distR="0" wp14:anchorId="43F4E9E1" wp14:editId="7AB3C2C8">
             <wp:extent cx="3486150" cy="1857790"/>
@@ -1320,6 +1268,9 @@
         <w:pStyle w:val="ListParagraph"/>
       </w:pPr>
       <w:r>
+        <w:rPr>
+          <w:noProof/>
+        </w:rPr>
         <w:drawing>
           <wp:inline distT="0" distB="0" distL="0" distR="0" wp14:anchorId="060E9325" wp14:editId="03CBA30C">
             <wp:extent cx="4244959" cy="2210463"/>
@@ -1386,6 +1337,9 @@
         <w:pStyle w:val="ListParagraph"/>
       </w:pPr>
       <w:r>
+        <w:rPr>
+          <w:noProof/>
+        </w:rPr>
         <w:drawing>
           <wp:inline distT="0" distB="0" distL="0" distR="0" wp14:anchorId="2693F4C4" wp14:editId="41D85369">
             <wp:extent cx="4071067" cy="2498747"/>
@@ -1514,6 +1468,9 @@
         <w:pStyle w:val="ListParagraph"/>
       </w:pPr>
       <w:r>
+        <w:rPr>
+          <w:noProof/>
+        </w:rPr>
         <w:drawing>
           <wp:inline distT="0" distB="0" distL="0" distR="0" wp14:anchorId="4CA4B9BE" wp14:editId="255CF677">
             <wp:extent cx="4360644" cy="2719346"/>
@@ -1669,9 +1626,14 @@
       <w:r>
         <w:t xml:space="preserve"> : </w:t>
       </w:r>
-      <w:r>
-        <w:t>https://github.com/FarhanMawaludin/Pemrograman-mobile-2025/tree/main/Pertemuan%205</w:t>
-      </w:r>
+      <w:hyperlink r:id="rId19" w:history="1">
+        <w:r>
+          <w:rPr>
+            <w:rStyle w:val="Hyperlink"/>
+          </w:rPr>
+          <w:t>https://github.com/FarhanMawaludin/Pemrograman-mobile-2025/tree/main/Pertemuan%205</w:t>
+        </w:r>
+      </w:hyperlink>
     </w:p>
     <w:sectPr>
       <w:pgSz w:w="12240" w:h="15840"/>
@@ -4408,6 +4370,7 @@
   <w:style w:type="character" w:default="1" w:styleId="DefaultParagraphFont">
     <w:name w:val="Default Paragraph Font"/>
     <w:uiPriority w:val="1"/>
+    <w:semiHidden/>
     <w:unhideWhenUsed/>
   </w:style>
   <w:style w:type="table" w:default="1" w:styleId="TableNormal">

</xml_diff>